<commit_message>
CRC Cards Plus Robustness and Sequence Diagrams
For the latest version of these presentations, with the respective
latest version of the scripts for these presentations, changing a few
slides of these presentations.
</commit_message>
<xml_diff>
--- a/Software Systems Development/AE1/CRC Cards/CRC Cards Script 1.0.4.docx
+++ b/Software Systems Development/AE1/CRC Cards/CRC Cards Script 1.0.4.docx
@@ -43,69 +43,59 @@
     <w:p>
       <w:pPr>
         <w:rPr>
-          <w:highlight w:val="yellow"/>
-          <w:lang w:val="en-GB"/>
-        </w:rPr>
-      </w:pPr>
-      <w:r>
-        <w:rPr>
-          <w:highlight w:val="yellow"/>
+          <w:lang w:val="en-GB"/>
+        </w:rPr>
+      </w:pPr>
+      <w:r>
+        <w:rPr>
           <w:lang w:val="en-GB"/>
         </w:rPr>
         <w:t xml:space="preserve">Here is an example of their usage in the Game Café </w:t>
       </w:r>
       <w:r>
         <w:rPr>
-          <w:highlight w:val="yellow"/>
           <w:lang w:val="en-GB"/>
         </w:rPr>
         <w:t>System. First, there is a Member class, whom can make bookings and they obtain eSports event tickets</w:t>
       </w:r>
       <w:r>
         <w:rPr>
-          <w:highlight w:val="yellow"/>
           <w:lang w:val="en-GB"/>
         </w:rPr>
         <w:t xml:space="preserve">. </w:t>
       </w:r>
       <w:r>
         <w:rPr>
-          <w:highlight w:val="yellow"/>
           <w:lang w:val="en-GB"/>
         </w:rPr>
         <w:t>Second, comes the Booking class, which has a list of booked Hardware, date and time, duration, price and is owned by a member</w:t>
       </w:r>
       <w:r>
         <w:rPr>
-          <w:highlight w:val="yellow"/>
           <w:lang w:val="en-GB"/>
         </w:rPr>
         <w:t xml:space="preserve"> or non-member</w:t>
       </w:r>
       <w:r>
         <w:rPr>
-          <w:highlight w:val="yellow"/>
           <w:lang w:val="en-GB"/>
         </w:rPr>
         <w:t>.</w:t>
       </w:r>
       <w:r>
         <w:rPr>
-          <w:highlight w:val="yellow"/>
           <w:lang w:val="en-GB"/>
         </w:rPr>
         <w:t xml:space="preserve"> Third, </w:t>
       </w:r>
       <w:r>
         <w:rPr>
-          <w:highlight w:val="yellow"/>
           <w:lang w:val="en-GB"/>
         </w:rPr>
         <w:t>comes the</w:t>
       </w:r>
       <w:r>
         <w:rPr>
-          <w:highlight w:val="yellow"/>
           <w:lang w:val="en-GB"/>
         </w:rPr>
         <w:t xml:space="preserve"> </w:t>
@@ -113,7 +103,6 @@
       <w:proofErr w:type="spellStart"/>
       <w:r>
         <w:rPr>
-          <w:highlight w:val="yellow"/>
           <w:lang w:val="en-GB"/>
         </w:rPr>
         <w:t>ESportsEvent</w:t>
@@ -121,91 +110,78 @@
       <w:proofErr w:type="spellEnd"/>
       <w:r>
         <w:rPr>
-          <w:highlight w:val="yellow"/>
           <w:lang w:val="en-GB"/>
         </w:rPr>
         <w:t xml:space="preserve"> class, which has a date and time, number of tickets and is owned by a Member</w:t>
       </w:r>
       <w:r>
         <w:rPr>
-          <w:highlight w:val="yellow"/>
           <w:lang w:val="en-GB"/>
         </w:rPr>
         <w:t xml:space="preserve">. </w:t>
       </w:r>
       <w:r>
         <w:rPr>
-          <w:highlight w:val="yellow"/>
           <w:lang w:val="en-GB"/>
         </w:rPr>
         <w:t>Fourth, is the Hardware class, which has a name</w:t>
       </w:r>
       <w:r>
         <w:rPr>
-          <w:highlight w:val="yellow"/>
           <w:lang w:val="en-GB"/>
         </w:rPr>
         <w:t xml:space="preserve"> and compatible software</w:t>
       </w:r>
       <w:r>
         <w:rPr>
-          <w:highlight w:val="yellow"/>
           <w:lang w:val="en-GB"/>
         </w:rPr>
         <w:t>.</w:t>
       </w:r>
       <w:r>
         <w:rPr>
-          <w:highlight w:val="yellow"/>
           <w:lang w:val="en-GB"/>
         </w:rPr>
         <w:t xml:space="preserve"> </w:t>
       </w:r>
       <w:r>
         <w:rPr>
-          <w:highlight w:val="yellow"/>
           <w:lang w:val="en-GB"/>
         </w:rPr>
         <w:t>Last</w:t>
       </w:r>
       <w:r>
         <w:rPr>
-          <w:highlight w:val="yellow"/>
           <w:lang w:val="en-GB"/>
         </w:rPr>
         <w:t xml:space="preserve"> is the</w:t>
       </w:r>
       <w:r>
         <w:rPr>
-          <w:highlight w:val="yellow"/>
           <w:lang w:val="en-GB"/>
         </w:rPr>
         <w:t xml:space="preserve"> Software class, </w:t>
       </w:r>
       <w:r>
         <w:rPr>
-          <w:highlight w:val="yellow"/>
           <w:lang w:val="en-GB"/>
         </w:rPr>
         <w:t xml:space="preserve">with </w:t>
       </w:r>
       <w:r>
         <w:rPr>
-          <w:highlight w:val="yellow"/>
           <w:lang w:val="en-GB"/>
         </w:rPr>
         <w:t xml:space="preserve">a title, </w:t>
       </w:r>
       <w:r>
         <w:rPr>
-          <w:highlight w:val="yellow"/>
           <w:lang w:val="en-GB"/>
         </w:rPr>
         <w:t>game type,</w:t>
       </w:r>
       <w:r>
         <w:rPr>
-          <w:highlight w:val="yellow"/>
           <w:lang w:val="en-GB"/>
         </w:rPr>
         <w:t xml:space="preserve"> single or multi-player and a PEGI rating. </w:t>
@@ -219,119 +195,148 @@
       </w:pPr>
       <w:r>
         <w:rPr>
-          <w:highlight w:val="yellow"/>
           <w:lang w:val="en-GB"/>
         </w:rPr>
         <w:t xml:space="preserve">From the first pass, it is now possible to determine </w:t>
       </w:r>
       <w:r>
         <w:rPr>
-          <w:highlight w:val="yellow"/>
           <w:lang w:val="en-GB"/>
         </w:rPr>
         <w:t xml:space="preserve">the </w:t>
       </w:r>
       <w:r>
         <w:rPr>
-          <w:highlight w:val="yellow"/>
           <w:lang w:val="en-GB"/>
         </w:rPr>
         <w:t xml:space="preserve">properties/methods of a class, </w:t>
       </w:r>
       <w:r>
         <w:rPr>
-          <w:highlight w:val="yellow"/>
           <w:lang w:val="en-GB"/>
         </w:rPr>
         <w:t>given that a</w:t>
       </w:r>
       <w:r>
         <w:rPr>
-          <w:highlight w:val="yellow"/>
-          <w:lang w:val="en-GB"/>
-        </w:rPr>
-        <w:t xml:space="preserve"> general overview of their responsibilities has been provided. Starting with the Member class, there is a Member-ID (all classes for this project have an ID, as a primary-key to identify them in a Database-table), a Membership-Type, a Memb</w:t>
+          <w:lang w:val="en-GB"/>
+        </w:rPr>
+        <w:t xml:space="preserve"> general overview of their responsibilities has been provided. </w:t>
+      </w:r>
+      <w:r>
+        <w:rPr>
+          <w:lang w:val="en-GB"/>
+        </w:rPr>
+        <w:t xml:space="preserve">Note that each class has an ID (which is used as a primary-key, in the project’s database). Considering the Member class, The Game Café wants to know the </w:t>
+      </w:r>
+      <w:r>
+        <w:rPr>
+          <w:lang w:val="en-GB"/>
+        </w:rPr>
+        <w:t>details for a Member (e.g. Membership Type)</w:t>
+      </w:r>
+      <w:r>
+        <w:rPr>
+          <w:lang w:val="en-GB"/>
+        </w:rPr>
+        <w:t xml:space="preserve">. </w:t>
+      </w:r>
+      <w:r>
+        <w:rPr>
+          <w:lang w:val="en-GB"/>
+        </w:rPr>
+        <w:t>A Member is linked to the Booking class (as they can make multiple bookings) and the eSports-Event class (as they can also purchase tickets for an eSports Event).</w:t>
+      </w:r>
+      <w:r>
+        <w:rPr>
+          <w:lang w:val="en-GB"/>
+        </w:rPr>
+        <w:t xml:space="preserve"> </w:t>
+      </w:r>
+      <w:r>
+        <w:rPr>
+          <w:lang w:val="en-GB"/>
+        </w:rPr>
+        <w:t>The Booking class will store all of the relevant details for a Booking (such as which Member has made that Booking)</w:t>
+      </w:r>
+      <w:proofErr w:type="gramStart"/>
+      <w:r>
+        <w:rPr>
+          <w:lang w:val="en-GB"/>
+        </w:rPr>
+        <w:t xml:space="preserve">. </w:t>
+      </w:r>
+      <w:proofErr w:type="gramEnd"/>
+      <w:r>
+        <w:rPr>
+          <w:lang w:val="en-GB"/>
+        </w:rPr>
+        <w:t xml:space="preserve">Hence, they are linked to the Member class, as well as the Hardware class (as Member’s can choose a </w:t>
+      </w:r>
+      <w:proofErr w:type="gramStart"/>
+      <w:r>
+        <w:rPr>
+          <w:lang w:val="en-GB"/>
+        </w:rPr>
+        <w:t>particular platform</w:t>
+      </w:r>
+      <w:proofErr w:type="gramEnd"/>
+      <w:r>
+        <w:rPr>
+          <w:lang w:val="en-GB"/>
+        </w:rPr>
+        <w:t xml:space="preserve"> for their Booking)</w:t>
+      </w:r>
+      <w:r>
+        <w:rPr>
+          <w:lang w:val="en-GB"/>
+        </w:rPr>
+        <w:t>.</w:t>
+      </w:r>
+      <w:r>
+        <w:rPr>
+          <w:lang w:val="en-GB"/>
+        </w:rPr>
+        <w:t xml:space="preserve"> </w:t>
+      </w:r>
+      <w:r>
+        <w:rPr>
+          <w:lang w:val="en-GB"/>
+        </w:rPr>
+        <w:t xml:space="preserve">Considering the Hardware class, there is </w:t>
+      </w:r>
+      <w:r>
+        <w:rPr>
+          <w:lang w:val="en-GB"/>
+        </w:rPr>
+        <w:t xml:space="preserve">a </w:t>
+      </w:r>
+      <w:r>
+        <w:rPr>
+          <w:lang w:val="en-GB"/>
+        </w:rPr>
+        <w:t>Software</w:t>
+      </w:r>
+      <w:r>
+        <w:rPr>
+          <w:lang w:val="en-GB"/>
+        </w:rPr>
+        <w:t xml:space="preserve"> class, for the Software that runs on </w:t>
+      </w:r>
+      <w:r>
+        <w:rPr>
+          <w:lang w:val="en-GB"/>
+        </w:rPr>
+        <w:t>that piece of Hardware (if appropriate)</w:t>
+      </w:r>
+      <w:r>
+        <w:rPr>
+          <w:lang w:val="en-GB"/>
+        </w:rPr>
+        <w:t>. This class stores the appropriate details for that piece of Software.</w:t>
       </w:r>
       <w:bookmarkStart w:id="0" w:name="_GoBack"/>
       <w:bookmarkEnd w:id="0"/>
-      <w:r>
-        <w:rPr>
-          <w:highlight w:val="yellow"/>
-          <w:lang w:val="en-GB"/>
-        </w:rPr>
-        <w:t xml:space="preserve">er-Age-Group and a list of Bookings by that Member. These details are required, as expressed in the first sprint’s set of User Stories. For the Booking class, there is a Booking-ID, a set of Hardware for that Booking, a date and time, a duration, a price, an owner and the Member-ID as a foreign key (to show that Members </w:t>
-      </w:r>
-      <w:r>
-        <w:rPr>
-          <w:highlight w:val="yellow"/>
-          <w:lang w:val="en-GB"/>
-        </w:rPr>
-        <w:t xml:space="preserve">can </w:t>
-      </w:r>
-      <w:r>
-        <w:rPr>
-          <w:highlight w:val="yellow"/>
-          <w:lang w:val="en-GB"/>
-        </w:rPr>
-        <w:t>own Bookings).</w:t>
-      </w:r>
-      <w:r>
-        <w:rPr>
-          <w:highlight w:val="yellow"/>
-          <w:lang w:val="en-GB"/>
-        </w:rPr>
-        <w:t xml:space="preserve"> </w:t>
-      </w:r>
-      <w:r>
-        <w:rPr>
-          <w:highlight w:val="yellow"/>
-          <w:lang w:val="en-GB"/>
-        </w:rPr>
-        <w:t xml:space="preserve">For </w:t>
-      </w:r>
-      <w:r>
-        <w:rPr>
-          <w:highlight w:val="yellow"/>
-          <w:lang w:val="en-GB"/>
-        </w:rPr>
-        <w:t xml:space="preserve">the </w:t>
-      </w:r>
-      <w:proofErr w:type="spellStart"/>
-      <w:r>
-        <w:rPr>
-          <w:highlight w:val="yellow"/>
-          <w:lang w:val="en-GB"/>
-        </w:rPr>
-        <w:t>ESportsEvent</w:t>
-      </w:r>
-      <w:proofErr w:type="spellEnd"/>
-      <w:r>
-        <w:rPr>
-          <w:highlight w:val="yellow"/>
-          <w:lang w:val="en-GB"/>
-        </w:rPr>
-        <w:t xml:space="preserve"> </w:t>
-      </w:r>
-      <w:r>
-        <w:rPr>
-          <w:highlight w:val="yellow"/>
-          <w:lang w:val="en-GB"/>
-        </w:rPr>
-        <w:t xml:space="preserve">class, there is a date and time for the event, the remaining quantity of tickets and an owner of the respective ticket. For the Hardware class, there is </w:t>
-      </w:r>
-      <w:r>
-        <w:rPr>
-          <w:highlight w:val="yellow"/>
-          <w:lang w:val="en-GB"/>
-        </w:rPr>
-        <w:t>a Hardware-ID, Hardware-Name and a list of compatible software. For the Software class, there is a Software-ID, Game-Title, Game-Type, Single-Or-Multi-Player Player-Number and a Game-Age-Rating.</w:t>
-      </w:r>
-      <w:r>
-        <w:rPr>
-          <w:lang w:val="en-GB"/>
-        </w:rPr>
-        <w:t xml:space="preserve"> </w:t>
-      </w:r>
     </w:p>
     <w:p>
       <w:pPr>

</xml_diff>